<commit_message>
tambah pdf untuk dpupr
</commit_message>
<xml_diff>
--- a/public/template/form_lkh_dpupr.docx
+++ b/public/template/form_lkh_dpupr.docx
@@ -1,12 +1,13 @@
 
 <file path=word/document.xml><?xml version="1.0" encoding="utf-8"?>
-<w:document xmlns:wpc="http://schemas.microsoft.com/office/word/2010/wordprocessingCanvas" xmlns:cx="http://schemas.microsoft.com/office/drawing/2014/chartex" xmlns:cx1="http://schemas.microsoft.com/office/drawing/2015/9/8/chartex" xmlns:cx2="http://schemas.microsoft.com/office/drawing/2015/10/21/chartex" xmlns:cx3="http://schemas.microsoft.com/office/drawing/2016/5/9/chartex" xmlns:cx4="http://schemas.microsoft.com/office/drawing/2016/5/10/chartex" xmlns:cx5="http://schemas.microsoft.com/office/drawing/2016/5/11/chartex" xmlns:cx6="http://schemas.microsoft.com/office/drawing/2016/5/12/chartex" xmlns:cx7="http://schemas.microsoft.com/office/drawing/2016/5/13/chartex" xmlns:cx8="http://schemas.microsoft.com/office/drawing/2016/5/14/chartex" xmlns:mc="http://schemas.openxmlformats.org/markup-compatibility/2006" xmlns:aink="http://schemas.microsoft.com/office/drawing/2016/ink" xmlns:am3d="http://schemas.microsoft.com/office/drawing/2017/model3d" xmlns:o="urn:schemas-microsoft-com:office:office" xmlns:oel="http://schemas.microsoft.com/office/2019/extlst" xmlns:r="http://schemas.openxmlformats.org/officeDocument/2006/relationships" xmlns:m="http://schemas.openxmlformats.org/officeDocument/2006/math" xmlns:v="urn:schemas-microsoft-com:vml" xmlns:wp14="http://schemas.microsoft.com/office/word/2010/wordprocessingDrawing" xmlns:wp="http://schemas.openxmlformats.org/drawingml/2006/wordprocessingDrawing" xmlns:w10="urn:schemas-microsoft-com:office:word" xmlns:w="http://schemas.openxmlformats.org/wordprocessingml/2006/main" xmlns:w14="http://schemas.microsoft.com/office/word/2010/wordml" xmlns:w15="http://schemas.microsoft.com/office/word/2012/wordml" xmlns:w16cex="http://schemas.microsoft.com/office/word/2018/wordml/cex" xmlns:w16cid="http://schemas.microsoft.com/office/word/2016/wordml/cid" xmlns:w16="http://schemas.microsoft.com/office/word/2018/wordml" xmlns:w16sdtdh="http://schemas.microsoft.com/office/word/2020/wordml/sdtdatahash" xmlns:w16se="http://schemas.microsoft.com/office/word/2015/wordml/symex" xmlns:wpg="http://schemas.microsoft.com/office/word/2010/wordprocessingGroup" xmlns:wpi="http://schemas.microsoft.com/office/word/2010/wordprocessingInk" xmlns:wne="http://schemas.microsoft.com/office/word/2006/wordml" xmlns:wps="http://schemas.microsoft.com/office/word/2010/wordprocessingShape" mc:Ignorable="w14 w15 w16se w16cid w16 w16cex w16sdtdh wp14">
+<w:document xmlns:wpc="http://schemas.microsoft.com/office/word/2010/wordprocessingCanvas" xmlns:cx="http://schemas.microsoft.com/office/drawing/2014/chartex" xmlns:cx1="http://schemas.microsoft.com/office/drawing/2015/9/8/chartex" xmlns:cx2="http://schemas.microsoft.com/office/drawing/2015/10/21/chartex" xmlns:cx3="http://schemas.microsoft.com/office/drawing/2016/5/9/chartex" xmlns:cx4="http://schemas.microsoft.com/office/drawing/2016/5/10/chartex" xmlns:cx5="http://schemas.microsoft.com/office/drawing/2016/5/11/chartex" xmlns:cx6="http://schemas.microsoft.com/office/drawing/2016/5/12/chartex" xmlns:cx7="http://schemas.microsoft.com/office/drawing/2016/5/13/chartex" xmlns:cx8="http://schemas.microsoft.com/office/drawing/2016/5/14/chartex" xmlns:mc="http://schemas.openxmlformats.org/markup-compatibility/2006" xmlns:aink="http://schemas.microsoft.com/office/drawing/2016/ink" xmlns:am3d="http://schemas.microsoft.com/office/drawing/2017/model3d" xmlns:o="urn:schemas-microsoft-com:office:office" xmlns:oel="http://schemas.microsoft.com/office/2019/extlst" xmlns:r="http://schemas.openxmlformats.org/officeDocument/2006/relationships" xmlns:m="http://schemas.openxmlformats.org/officeDocument/2006/math" xmlns:v="urn:schemas-microsoft-com:vml" xmlns:wp14="http://schemas.microsoft.com/office/word/2010/wordprocessingDrawing" xmlns:wp="http://schemas.openxmlformats.org/drawingml/2006/wordprocessingDrawing" xmlns:w10="urn:schemas-microsoft-com:office:word" xmlns:w="http://schemas.openxmlformats.org/wordprocessingml/2006/main" xmlns:w14="http://schemas.microsoft.com/office/word/2010/wordml" xmlns:w15="http://schemas.microsoft.com/office/word/2012/wordml" xmlns:w16cex="http://schemas.microsoft.com/office/word/2018/wordml/cex" xmlns:w16cid="http://schemas.microsoft.com/office/word/2016/wordml/cid" xmlns:w16="http://schemas.microsoft.com/office/word/2018/wordml" xmlns:w16du="http://schemas.microsoft.com/office/word/2023/wordml/word16du" xmlns:w16sdtdh="http://schemas.microsoft.com/office/word/2020/wordml/sdtdatahash" xmlns:w16se="http://schemas.microsoft.com/office/word/2015/wordml/symex" xmlns:wpg="http://schemas.microsoft.com/office/word/2010/wordprocessingGroup" xmlns:wpi="http://schemas.microsoft.com/office/word/2010/wordprocessingInk" xmlns:wne="http://schemas.microsoft.com/office/word/2006/wordml" xmlns:wps="http://schemas.microsoft.com/office/word/2010/wordprocessingShape" mc:Ignorable="w14 w15 w16se w16cid w16 w16cex w16sdtdh wp14">
   <w:body>
     <w:p>
       <w:pPr>
         <w:pStyle w:val="BodyText"/>
         <w:tabs>
           <w:tab w:val="left" w:pos="1134"/>
+          <w:tab w:val="left" w:pos="9214"/>
         </w:tabs>
         <w:spacing w:line="280" w:lineRule="atLeast"/>
         <w:jc w:val="center"/>
@@ -24,13 +25,13 @@
           <w:lang w:val="en-US"/>
         </w:rPr>
         <w:drawing>
-          <wp:anchor distT="0" distB="0" distL="114300" distR="114300" simplePos="0" relativeHeight="251659264" behindDoc="1" locked="0" layoutInCell="0" allowOverlap="1" wp14:anchorId="1D74B784" wp14:editId="21B10B7C">
+          <wp:anchor distT="0" distB="0" distL="114300" distR="114300" simplePos="0" relativeHeight="251659264" behindDoc="1" locked="0" layoutInCell="0" allowOverlap="1" wp14:anchorId="1D74B784" wp14:editId="674827F1">
             <wp:simplePos x="0" y="0"/>
             <wp:positionH relativeFrom="column">
-              <wp:posOffset>-260727</wp:posOffset>
+              <wp:posOffset>-142875</wp:posOffset>
             </wp:positionH>
             <wp:positionV relativeFrom="paragraph">
-              <wp:posOffset>-72390</wp:posOffset>
+              <wp:posOffset>22860</wp:posOffset>
             </wp:positionV>
             <wp:extent cx="895350" cy="914400"/>
             <wp:effectExtent l="0" t="0" r="0" b="0"/>
@@ -103,8 +104,7 @@
           <w:tab w:val="left" w:pos="1134"/>
         </w:tabs>
         <w:spacing w:line="280" w:lineRule="atLeast"/>
-        <w:ind w:left="1134"/>
-        <w:jc w:val="center"/>
+        <w:ind w:right="-136"/>
         <w:rPr>
           <w:rFonts w:ascii="Times New Roman" w:hAnsi="Times New Roman" w:cs="Times New Roman"/>
           <w:b/>
@@ -137,11 +137,8 @@
     <w:p>
       <w:pPr>
         <w:pStyle w:val="BodyText"/>
-        <w:tabs>
-          <w:tab w:val="left" w:pos="1134"/>
-        </w:tabs>
         <w:spacing w:line="280" w:lineRule="atLeast"/>
-        <w:ind w:left="1134"/>
+        <w:ind w:left="709" w:right="431"/>
         <w:jc w:val="center"/>
         <w:rPr>
           <w:rFonts w:ascii="Times New Roman" w:hAnsi="Times New Roman" w:cs="Times New Roman"/>
@@ -170,21 +167,7 @@
           <w:rFonts w:ascii="Times New Roman" w:hAnsi="Times New Roman" w:cs="Times New Roman"/>
           <w:szCs w:val="18"/>
         </w:rPr>
-        <w:t xml:space="preserve">Tlp./Fax (0286) </w:t>
-      </w:r>
-      <w:r>
-        <w:rPr>
-          <w:rFonts w:ascii="Times New Roman" w:hAnsi="Times New Roman" w:cs="Times New Roman"/>
-          <w:szCs w:val="18"/>
-        </w:rPr>
-        <w:t>321049</w:t>
-      </w:r>
-      <w:r>
-        <w:rPr>
-          <w:rFonts w:ascii="Times New Roman" w:hAnsi="Times New Roman" w:cs="Times New Roman"/>
-          <w:szCs w:val="18"/>
-        </w:rPr>
-        <w:t xml:space="preserve"> </w:t>
+        <w:t>Tlp</w:t>
       </w:r>
       <w:r>
         <w:rPr>
@@ -192,25 +175,28 @@
           <w:szCs w:val="18"/>
           <w:lang w:val="en-US"/>
         </w:rPr>
-        <w:t>/</w:t>
+        <w:t>.</w:t>
       </w:r>
       <w:r>
         <w:rPr>
           <w:rFonts w:ascii="Times New Roman" w:hAnsi="Times New Roman" w:cs="Times New Roman"/>
           <w:szCs w:val="18"/>
-          <w:lang w:val="en-US"/>
-        </w:rPr>
-        <w:t>3321148</w:t>
+        </w:rPr>
+        <w:t xml:space="preserve"> (0286) </w:t>
+      </w:r>
+      <w:r>
+        <w:rPr>
+          <w:rFonts w:ascii="Times New Roman" w:hAnsi="Times New Roman" w:cs="Times New Roman"/>
+          <w:szCs w:val="18"/>
+        </w:rPr>
+        <w:t>321049</w:t>
       </w:r>
     </w:p>
     <w:p>
       <w:pPr>
         <w:pStyle w:val="BodyText"/>
-        <w:tabs>
-          <w:tab w:val="left" w:pos="1134"/>
-        </w:tabs>
         <w:spacing w:line="280" w:lineRule="atLeast"/>
-        <w:ind w:left="1134"/>
+        <w:ind w:left="709" w:right="431"/>
         <w:jc w:val="center"/>
         <w:rPr>
           <w:rFonts w:ascii="Times New Roman" w:hAnsi="Times New Roman" w:cs="Times New Roman"/>
@@ -239,17 +225,14 @@
           <w:rFonts w:ascii="Times New Roman" w:hAnsi="Times New Roman" w:cs="Times New Roman"/>
           <w:szCs w:val="18"/>
         </w:rPr>
-        <w:t xml:space="preserve">@wonosobokab.go .id </w:t>
+        <w:t>@wonosobokab.go .id</w:t>
       </w:r>
     </w:p>
     <w:p>
       <w:pPr>
         <w:pStyle w:val="BodyText"/>
-        <w:tabs>
-          <w:tab w:val="left" w:pos="1134"/>
-        </w:tabs>
         <w:spacing w:line="280" w:lineRule="atLeast"/>
-        <w:ind w:left="1134"/>
+        <w:ind w:left="709" w:right="431"/>
         <w:jc w:val="center"/>
         <w:rPr>
           <w:rFonts w:ascii="Times New Roman" w:hAnsi="Times New Roman" w:cs="Times New Roman"/>
@@ -302,7 +285,7 @@
           <w:rFonts w:ascii="Times New Roman" w:hAnsi="Times New Roman" w:cs="Times New Roman"/>
           <w:szCs w:val="18"/>
         </w:rPr>
-        <w:t xml:space="preserve">wonosobokab.go.id </w:t>
+        <w:t>wonosobokab.go.id</w:t>
       </w:r>
     </w:p>
     <w:p>
@@ -393,24 +376,7 @@
           <w:tab w:val="center" w:pos="4681"/>
           <w:tab w:val="left" w:pos="7275"/>
         </w:tabs>
-        <w:spacing w:after="0" w:line="360" w:lineRule="auto"/>
-        <w:jc w:val="center"/>
-        <w:rPr>
-          <w:rFonts w:ascii="Arial" w:hAnsi="Arial" w:cs="Arial"/>
-          <w:b/>
-          <w:bCs/>
-          <w:sz w:val="24"/>
-          <w:szCs w:val="24"/>
-        </w:rPr>
-      </w:pPr>
-    </w:p>
-    <w:p>
-      <w:pPr>
-        <w:tabs>
-          <w:tab w:val="center" w:pos="4681"/>
-          <w:tab w:val="left" w:pos="7275"/>
-        </w:tabs>
-        <w:spacing w:after="0" w:line="360" w:lineRule="auto"/>
+        <w:spacing w:before="240" w:after="0" w:line="360" w:lineRule="auto"/>
         <w:jc w:val="center"/>
         <w:rPr>
           <w:rFonts w:ascii="Arial" w:hAnsi="Arial" w:cs="Arial"/>
@@ -538,7 +504,7 @@
     </w:p>
     <w:p>
       <w:pPr>
-        <w:spacing w:after="0"/>
+        <w:spacing w:after="0" w:line="240" w:lineRule="auto"/>
         <w:rPr>
           <w:rFonts w:ascii="Arial" w:hAnsi="Arial" w:cs="Arial"/>
           <w:b/>
@@ -593,7 +559,7 @@
     </w:p>
     <w:p>
       <w:pPr>
-        <w:spacing w:after="0"/>
+        <w:spacing w:after="0" w:line="240" w:lineRule="auto"/>
         <w:rPr>
           <w:rFonts w:ascii="Arial" w:hAnsi="Arial" w:cs="Arial"/>
           <w:b/>
@@ -610,9 +576,9 @@
       </w:tblPr>
       <w:tblGrid>
         <w:gridCol w:w="608"/>
-        <w:gridCol w:w="853"/>
-        <w:gridCol w:w="2207"/>
-        <w:gridCol w:w="3527"/>
+        <w:gridCol w:w="1372"/>
+        <w:gridCol w:w="1559"/>
+        <w:gridCol w:w="3656"/>
         <w:gridCol w:w="2157"/>
       </w:tblGrid>
       <w:tr>
@@ -654,7 +620,7 @@
         </w:tc>
         <w:tc>
           <w:tcPr>
-            <w:tcW w:w="853" w:type="dxa"/>
+            <w:tcW w:w="1372" w:type="dxa"/>
             <w:vAlign w:val="center"/>
           </w:tcPr>
           <w:p>
@@ -678,7 +644,7 @@
         </w:tc>
         <w:tc>
           <w:tcPr>
-            <w:tcW w:w="2207" w:type="dxa"/>
+            <w:tcW w:w="1559" w:type="dxa"/>
             <w:vAlign w:val="center"/>
           </w:tcPr>
           <w:p>
@@ -704,7 +670,7 @@
         </w:tc>
         <w:tc>
           <w:tcPr>
-            <w:tcW w:w="3527" w:type="dxa"/>
+            <w:tcW w:w="3656" w:type="dxa"/>
             <w:vAlign w:val="center"/>
           </w:tcPr>
           <w:p>
@@ -804,7 +770,7 @@
         </w:tc>
         <w:tc>
           <w:tcPr>
-            <w:tcW w:w="853" w:type="dxa"/>
+            <w:tcW w:w="1372" w:type="dxa"/>
           </w:tcPr>
           <w:p>
             <w:pPr>
@@ -837,7 +803,7 @@
         </w:tc>
         <w:tc>
           <w:tcPr>
-            <w:tcW w:w="2207" w:type="dxa"/>
+            <w:tcW w:w="1559" w:type="dxa"/>
           </w:tcPr>
           <w:p>
             <w:pPr>
@@ -870,7 +836,7 @@
         </w:tc>
         <w:tc>
           <w:tcPr>
-            <w:tcW w:w="3527" w:type="dxa"/>
+            <w:tcW w:w="3656" w:type="dxa"/>
           </w:tcPr>
           <w:p>
             <w:pPr>

</xml_diff>